<commit_message>
Update The Red Line - Spotify Notes.docx
test push
</commit_message>
<xml_diff>
--- a/writing/The Red Line - Spotify Notes.docx
+++ b/writing/The Red Line - Spotify Notes.docx
@@ -17,6 +17,9 @@
       <w:r>
         <w:t>Sean McFate</w:t>
       </w:r>
+      <w:r>
+        <w:t xml:space="preserve"> </w:t>
+      </w:r>
     </w:p>
     <w:p>
       <w:r>
@@ -139,19 +142,37 @@
         </w:numPr>
       </w:pPr>
       <w:r>
-        <w:t>Russian state through concord and everpolis that contracted Wagner to go and take it back</w:t>
-      </w:r>
-    </w:p>
-    <w:p>
-      <w:pPr>
-        <w:pStyle w:val="ListParagraph"/>
-        <w:numPr>
-          <w:ilvl w:val="0"/>
-          <w:numId w:val="1"/>
-        </w:numPr>
-      </w:pPr>
-      <w:r>
-        <w:t>That deal was part of a almost-treaty like relationship between Russia and Syria</w:t>
+        <w:t xml:space="preserve">Russian state through concord and </w:t>
+      </w:r>
+      <w:proofErr w:type="spellStart"/>
+      <w:r>
+        <w:t>everpolis</w:t>
+      </w:r>
+      <w:proofErr w:type="spellEnd"/>
+      <w:r>
+        <w:t xml:space="preserve"> that contracted Wagner to go and take it back</w:t>
+      </w:r>
+    </w:p>
+    <w:p>
+      <w:pPr>
+        <w:pStyle w:val="ListParagraph"/>
+        <w:numPr>
+          <w:ilvl w:val="0"/>
+          <w:numId w:val="1"/>
+        </w:numPr>
+      </w:pPr>
+      <w:r>
+        <w:t xml:space="preserve">That deal was part of </w:t>
+      </w:r>
+      <w:proofErr w:type="spellStart"/>
+      <w:proofErr w:type="gramStart"/>
+      <w:r>
+        <w:t>a</w:t>
+      </w:r>
+      <w:proofErr w:type="spellEnd"/>
+      <w:proofErr w:type="gramEnd"/>
+      <w:r>
+        <w:t xml:space="preserve"> almost-treaty like relationship between Russia and Syria</w:t>
       </w:r>
     </w:p>
     <w:p>
@@ -211,7 +232,15 @@
         </w:numPr>
       </w:pPr>
       <w:r>
-        <w:t xml:space="preserve">First in Crimea and then in Lunhansk (Donbas region) </w:t>
+        <w:t xml:space="preserve">First in Crimea and then in </w:t>
+      </w:r>
+      <w:proofErr w:type="spellStart"/>
+      <w:r>
+        <w:t>Lunhansk</w:t>
+      </w:r>
+      <w:proofErr w:type="spellEnd"/>
+      <w:r>
+        <w:t xml:space="preserve"> (Donbas region) </w:t>
       </w:r>
     </w:p>
     <w:p>
@@ -228,19 +257,37 @@
     </w:p>
     <w:p>
       <w:r>
-        <w:t>Most of the men who fight for wagner group are trained in deep reconisence</w:t>
-      </w:r>
-    </w:p>
-    <w:p>
-      <w:pPr>
-        <w:pStyle w:val="ListParagraph"/>
-        <w:numPr>
-          <w:ilvl w:val="0"/>
-          <w:numId w:val="1"/>
-        </w:numPr>
-      </w:pPr>
-      <w:r>
-        <w:t>Opperate as tourists</w:t>
+        <w:t xml:space="preserve">Most of the men who fight for </w:t>
+      </w:r>
+      <w:proofErr w:type="spellStart"/>
+      <w:r>
+        <w:t>wagner</w:t>
+      </w:r>
+      <w:proofErr w:type="spellEnd"/>
+      <w:r>
+        <w:t xml:space="preserve"> group are trained in deep </w:t>
+      </w:r>
+      <w:proofErr w:type="spellStart"/>
+      <w:r>
+        <w:t>reconisence</w:t>
+      </w:r>
+      <w:proofErr w:type="spellEnd"/>
+    </w:p>
+    <w:p>
+      <w:pPr>
+        <w:pStyle w:val="ListParagraph"/>
+        <w:numPr>
+          <w:ilvl w:val="0"/>
+          <w:numId w:val="1"/>
+        </w:numPr>
+      </w:pPr>
+      <w:proofErr w:type="spellStart"/>
+      <w:r>
+        <w:t>Opperate</w:t>
+      </w:r>
+      <w:proofErr w:type="spellEnd"/>
+      <w:r>
+        <w:t xml:space="preserve"> as tourists</w:t>
       </w:r>
     </w:p>
     <w:p>
@@ -257,7 +304,15 @@
     </w:p>
     <w:p>
       <w:r>
-        <w:t>No doubt that Wagner works with Concord Management Group -  IRA (troll farm) to be more effective</w:t>
+        <w:t xml:space="preserve">No doubt that Wagner works with Concord Management Group </w:t>
+      </w:r>
+      <w:proofErr w:type="gramStart"/>
+      <w:r>
+        <w:t>-  IRA</w:t>
+      </w:r>
+      <w:proofErr w:type="gramEnd"/>
+      <w:r>
+        <w:t xml:space="preserve"> (troll farm) to be more effective</w:t>
       </w:r>
     </w:p>
     <w:p>
@@ -281,7 +336,15 @@
         </w:numPr>
       </w:pPr>
       <w:r>
-        <w:t>Dasie center has done good work on this looking at CAR</w:t>
+        <w:t xml:space="preserve">Dasie </w:t>
+      </w:r>
+      <w:proofErr w:type="spellStart"/>
+      <w:r>
+        <w:t>center</w:t>
+      </w:r>
+      <w:proofErr w:type="spellEnd"/>
+      <w:r>
+        <w:t xml:space="preserve"> has done good work on this looking at CAR</w:t>
       </w:r>
     </w:p>
     <w:p>
@@ -332,7 +395,15 @@
       </w:pPr>
       <w:r>
         <w:lastRenderedPageBreak/>
-        <w:t>If you are interested in maintaining power we also have political advisors to help you win.</w:t>
+        <w:t xml:space="preserve">If you are interested in maintaining </w:t>
+      </w:r>
+      <w:proofErr w:type="gramStart"/>
+      <w:r>
+        <w:t>power</w:t>
+      </w:r>
+      <w:proofErr w:type="gramEnd"/>
+      <w:r>
+        <w:t xml:space="preserve"> we also have political advisors to help you win.</w:t>
       </w:r>
     </w:p>
     <w:p>
@@ -688,6 +759,7 @@
     <w:lsdException w:name="HTML Sample" w:semiHidden="1" w:unhideWhenUsed="1"/>
     <w:lsdException w:name="HTML Typewriter" w:semiHidden="1" w:unhideWhenUsed="1"/>
     <w:lsdException w:name="HTML Variable" w:semiHidden="1" w:unhideWhenUsed="1"/>
+    <w:lsdException w:name="Normal Table" w:semiHidden="1" w:unhideWhenUsed="1"/>
     <w:lsdException w:name="annotation subject" w:semiHidden="1" w:unhideWhenUsed="1"/>
     <w:lsdException w:name="No List" w:semiHidden="1" w:unhideWhenUsed="1"/>
     <w:lsdException w:name="Outline List 1" w:semiHidden="1" w:unhideWhenUsed="1"/>
@@ -734,8 +806,10 @@
     <w:lsdException w:name="Table Subtle 2" w:semiHidden="1" w:unhideWhenUsed="1"/>
     <w:lsdException w:name="Table Web 1" w:semiHidden="1" w:unhideWhenUsed="1"/>
     <w:lsdException w:name="Table Web 2" w:semiHidden="1" w:unhideWhenUsed="1"/>
+    <w:lsdException w:name="Table Web 3" w:semiHidden="1" w:unhideWhenUsed="1"/>
     <w:lsdException w:name="Balloon Text" w:semiHidden="1" w:unhideWhenUsed="1"/>
     <w:lsdException w:name="Table Grid" w:uiPriority="39"/>
+    <w:lsdException w:name="Table Theme" w:semiHidden="1" w:unhideWhenUsed="1"/>
     <w:lsdException w:name="Placeholder Text" w:semiHidden="1"/>
     <w:lsdException w:name="No Spacing" w:uiPriority="1" w:qFormat="1"/>
     <w:lsdException w:name="Light Shading" w:uiPriority="60"/>

</xml_diff>